<commit_message>
Thêm khóa chính cho bảng LogDangNhap
</commit_message>
<xml_diff>
--- a/BaoCao/FD/Sau_Review/[Team1][RV_FD]QuanLiNPP_DoiTraSanPham.docx
+++ b/BaoCao/FD/Sau_Review/[Team1][RV_FD]QuanLiNPP_DoiTraSanPham.docx
@@ -20,8 +20,6 @@
         </w:rPr>
         <w:t>1412542 – Đã cập nhật các lỗi 1,2,3,4,5,6,11,12 trong file review</w:t>
       </w:r>
-      <w:bookmarkStart w:id="0" w:name="_GoBack"/>
-      <w:bookmarkEnd w:id="0"/>
     </w:p>
     <w:p>
       <w:pPr>
@@ -52,8 +50,8 @@
         </w:rPr>
         <w:drawing>
           <wp:inline distT="0" distB="0" distL="0" distR="0" wp14:anchorId="6C53E184" wp14:editId="68FF8262">
-            <wp:extent cx="5943600" cy="3438525"/>
-            <wp:effectExtent l="0" t="0" r="0" b="9525"/>
+            <wp:extent cx="8210550" cy="4914900"/>
+            <wp:effectExtent l="0" t="0" r="0" b="0"/>
             <wp:docPr id="4" name="Hình ảnh 4"/>
             <wp:cNvGraphicFramePr>
               <a:graphicFrameLocks xmlns:a="http://schemas.openxmlformats.org/drawingml/2006/main" noChangeAspect="1"/>
@@ -83,7 +81,7 @@
                   <pic:spPr bwMode="auto">
                     <a:xfrm>
                       <a:off x="0" y="0"/>
-                      <a:ext cx="5943600" cy="3438525"/>
+                      <a:ext cx="8210550" cy="4914900"/>
                     </a:xfrm>
                     <a:prstGeom prst="rect">
                       <a:avLst/>
@@ -112,6 +110,7 @@
           <w:rFonts w:cs="Times New Roman"/>
           <w:szCs w:val="26"/>
         </w:rPr>
+        <w:lastRenderedPageBreak/>
         <w:t>Sơ đồ lớp Quản lí người dùng</w:t>
       </w:r>
     </w:p>
@@ -127,7 +126,6 @@
           <w:rFonts w:cs="Times New Roman"/>
           <w:szCs w:val="26"/>
         </w:rPr>
-        <w:lastRenderedPageBreak/>
         <w:drawing>
           <wp:inline distT="0" distB="0" distL="0" distR="0">
             <wp:extent cx="5934075" cy="2362200"/>
@@ -3406,11 +3404,11 @@
       <w:tblGrid>
         <w:gridCol w:w="679"/>
         <w:gridCol w:w="958"/>
-        <w:gridCol w:w="793"/>
-        <w:gridCol w:w="1800"/>
-        <w:gridCol w:w="1260"/>
+        <w:gridCol w:w="613"/>
         <w:gridCol w:w="1710"/>
-        <w:gridCol w:w="5850"/>
+        <w:gridCol w:w="1170"/>
+        <w:gridCol w:w="1440"/>
+        <w:gridCol w:w="6480"/>
       </w:tblGrid>
       <w:tr>
         <w:tc>
@@ -3636,7 +3634,7 @@
         </w:tc>
         <w:tc>
           <w:tcPr>
-            <w:tcW w:w="1751" w:type="dxa"/>
+            <w:tcW w:w="1571" w:type="dxa"/>
             <w:gridSpan w:val="2"/>
             <w:shd w:val="clear" w:color="auto" w:fill="D9D9D9" w:themeFill="background1" w:themeFillShade="D9"/>
           </w:tcPr>
@@ -3664,60 +3662,6 @@
         </w:tc>
         <w:tc>
           <w:tcPr>
-            <w:tcW w:w="1800" w:type="dxa"/>
-            <w:shd w:val="clear" w:color="auto" w:fill="D9D9D9" w:themeFill="background1" w:themeFillShade="D9"/>
-          </w:tcPr>
-          <w:p>
-            <w:pPr>
-              <w:pStyle w:val="MyTable"/>
-              <w:jc w:val="center"/>
-              <w:rPr>
-                <w:noProof/>
-                <w:sz w:val="26"/>
-                <w:szCs w:val="26"/>
-                <w:lang w:val="vi-VN"/>
-              </w:rPr>
-            </w:pPr>
-            <w:r>
-              <w:rPr>
-                <w:noProof/>
-                <w:sz w:val="26"/>
-                <w:szCs w:val="26"/>
-                <w:lang w:val="vi-VN"/>
-              </w:rPr>
-              <w:t>Kiểu dữ liệu</w:t>
-            </w:r>
-          </w:p>
-        </w:tc>
-        <w:tc>
-          <w:tcPr>
-            <w:tcW w:w="1260" w:type="dxa"/>
-            <w:shd w:val="clear" w:color="auto" w:fill="D9D9D9" w:themeFill="background1" w:themeFillShade="D9"/>
-          </w:tcPr>
-          <w:p>
-            <w:pPr>
-              <w:pStyle w:val="MyTable"/>
-              <w:jc w:val="center"/>
-              <w:rPr>
-                <w:noProof/>
-                <w:sz w:val="26"/>
-                <w:szCs w:val="26"/>
-                <w:lang w:val="vi-VN"/>
-              </w:rPr>
-            </w:pPr>
-            <w:r>
-              <w:rPr>
-                <w:noProof/>
-                <w:sz w:val="26"/>
-                <w:szCs w:val="26"/>
-                <w:lang w:val="vi-VN"/>
-              </w:rPr>
-              <w:t>Phạm vi</w:t>
-            </w:r>
-          </w:p>
-        </w:tc>
-        <w:tc>
-          <w:tcPr>
             <w:tcW w:w="1710" w:type="dxa"/>
             <w:shd w:val="clear" w:color="auto" w:fill="D9D9D9" w:themeFill="background1" w:themeFillShade="D9"/>
           </w:tcPr>
@@ -3739,13 +3683,67 @@
                 <w:szCs w:val="26"/>
                 <w:lang w:val="vi-VN"/>
               </w:rPr>
+              <w:t>Kiểu dữ liệu</w:t>
+            </w:r>
+          </w:p>
+        </w:tc>
+        <w:tc>
+          <w:tcPr>
+            <w:tcW w:w="1170" w:type="dxa"/>
+            <w:shd w:val="clear" w:color="auto" w:fill="D9D9D9" w:themeFill="background1" w:themeFillShade="D9"/>
+          </w:tcPr>
+          <w:p>
+            <w:pPr>
+              <w:pStyle w:val="MyTable"/>
+              <w:jc w:val="center"/>
+              <w:rPr>
+                <w:noProof/>
+                <w:sz w:val="26"/>
+                <w:szCs w:val="26"/>
+                <w:lang w:val="vi-VN"/>
+              </w:rPr>
+            </w:pPr>
+            <w:r>
+              <w:rPr>
+                <w:noProof/>
+                <w:sz w:val="26"/>
+                <w:szCs w:val="26"/>
+                <w:lang w:val="vi-VN"/>
+              </w:rPr>
+              <w:t>Phạm vi</w:t>
+            </w:r>
+          </w:p>
+        </w:tc>
+        <w:tc>
+          <w:tcPr>
+            <w:tcW w:w="1440" w:type="dxa"/>
+            <w:shd w:val="clear" w:color="auto" w:fill="D9D9D9" w:themeFill="background1" w:themeFillShade="D9"/>
+          </w:tcPr>
+          <w:p>
+            <w:pPr>
+              <w:pStyle w:val="MyTable"/>
+              <w:jc w:val="center"/>
+              <w:rPr>
+                <w:noProof/>
+                <w:sz w:val="26"/>
+                <w:szCs w:val="26"/>
+                <w:lang w:val="vi-VN"/>
+              </w:rPr>
+            </w:pPr>
+            <w:r>
+              <w:rPr>
+                <w:noProof/>
+                <w:sz w:val="26"/>
+                <w:szCs w:val="26"/>
+                <w:lang w:val="vi-VN"/>
+              </w:rPr>
               <w:t>Thuộc tính</w:t>
             </w:r>
           </w:p>
         </w:tc>
         <w:tc>
           <w:tcPr>
-            <w:tcW w:w="5850" w:type="dxa"/>
+            <w:tcW w:w="6480" w:type="dxa"/>
             <w:shd w:val="clear" w:color="auto" w:fill="D9D9D9" w:themeFill="background1" w:themeFillShade="D9"/>
           </w:tcPr>
           <w:p>
@@ -3783,15 +3781,13 @@
                 <w:noProof/>
                 <w:sz w:val="26"/>
                 <w:szCs w:val="26"/>
-                <w:lang w:val="vi-VN"/>
-              </w:rPr>
-            </w:pPr>
-            <w:r>
-              <w:rPr>
-                <w:noProof/>
-                <w:sz w:val="26"/>
-                <w:szCs w:val="26"/>
-                <w:lang w:val="vi-VN"/>
+              </w:rPr>
+            </w:pPr>
+            <w:r>
+              <w:rPr>
+                <w:noProof/>
+                <w:sz w:val="26"/>
+                <w:szCs w:val="26"/>
               </w:rPr>
               <w:t>1</w:t>
             </w:r>
@@ -3799,7 +3795,7 @@
         </w:tc>
         <w:tc>
           <w:tcPr>
-            <w:tcW w:w="1751" w:type="dxa"/>
+            <w:tcW w:w="1571" w:type="dxa"/>
             <w:gridSpan w:val="2"/>
           </w:tcPr>
           <w:p>
@@ -3809,67 +3805,15 @@
                 <w:noProof/>
                 <w:sz w:val="26"/>
                 <w:szCs w:val="26"/>
-                <w:lang w:val="vi-VN"/>
-              </w:rPr>
-            </w:pPr>
-            <w:r>
-              <w:rPr>
-                <w:noProof/>
-                <w:sz w:val="26"/>
-                <w:szCs w:val="26"/>
-                <w:lang w:val="vi-VN"/>
-              </w:rPr>
-              <w:t>Id_Account</w:t>
-            </w:r>
-          </w:p>
-        </w:tc>
-        <w:tc>
-          <w:tcPr>
-            <w:tcW w:w="1800" w:type="dxa"/>
-          </w:tcPr>
-          <w:p>
-            <w:pPr>
-              <w:pStyle w:val="MyTable"/>
-              <w:rPr>
-                <w:noProof/>
-                <w:sz w:val="26"/>
-                <w:szCs w:val="26"/>
-                <w:lang w:val="vi-VN"/>
-              </w:rPr>
-            </w:pPr>
-            <w:r>
-              <w:rPr>
-                <w:noProof/>
-                <w:sz w:val="26"/>
-                <w:szCs w:val="26"/>
-                <w:lang w:val="vi-VN"/>
-              </w:rPr>
-              <w:t>int</w:t>
-            </w:r>
-          </w:p>
-        </w:tc>
-        <w:tc>
-          <w:tcPr>
-            <w:tcW w:w="1260" w:type="dxa"/>
-          </w:tcPr>
-          <w:p>
-            <w:pPr>
-              <w:pStyle w:val="MyTable"/>
-              <w:rPr>
-                <w:noProof/>
-                <w:sz w:val="26"/>
-                <w:szCs w:val="26"/>
-                <w:lang w:val="vi-VN"/>
-              </w:rPr>
-            </w:pPr>
-            <w:r>
-              <w:rPr>
-                <w:noProof/>
-                <w:sz w:val="26"/>
-                <w:szCs w:val="26"/>
-                <w:lang w:val="vi-VN"/>
-              </w:rPr>
-              <w:t>int</w:t>
+              </w:rPr>
+            </w:pPr>
+            <w:r>
+              <w:rPr>
+                <w:noProof/>
+                <w:sz w:val="26"/>
+                <w:szCs w:val="26"/>
+              </w:rPr>
+              <w:t>Id_Log</w:t>
             </w:r>
           </w:p>
         </w:tc>
@@ -3884,14 +3828,60 @@
                 <w:noProof/>
                 <w:sz w:val="26"/>
                 <w:szCs w:val="26"/>
-                <w:lang w:val="vi-VN"/>
-              </w:rPr>
-            </w:pPr>
-          </w:p>
-        </w:tc>
-        <w:tc>
-          <w:tcPr>
-            <w:tcW w:w="5850" w:type="dxa"/>
+              </w:rPr>
+            </w:pPr>
+            <w:r>
+              <w:rPr>
+                <w:noProof/>
+                <w:sz w:val="26"/>
+                <w:szCs w:val="26"/>
+              </w:rPr>
+              <w:t>Bigint</w:t>
+            </w:r>
+          </w:p>
+        </w:tc>
+        <w:tc>
+          <w:tcPr>
+            <w:tcW w:w="1170" w:type="dxa"/>
+          </w:tcPr>
+          <w:p>
+            <w:pPr>
+              <w:pStyle w:val="MyTable"/>
+              <w:rPr>
+                <w:noProof/>
+                <w:sz w:val="26"/>
+                <w:szCs w:val="26"/>
+                <w:lang w:val="vi-VN"/>
+              </w:rPr>
+            </w:pPr>
+          </w:p>
+        </w:tc>
+        <w:tc>
+          <w:tcPr>
+            <w:tcW w:w="1440" w:type="dxa"/>
+          </w:tcPr>
+          <w:p>
+            <w:pPr>
+              <w:pStyle w:val="MyTable"/>
+              <w:rPr>
+                <w:noProof/>
+                <w:sz w:val="26"/>
+                <w:szCs w:val="26"/>
+              </w:rPr>
+            </w:pPr>
+            <w:r>
+              <w:rPr>
+                <w:noProof/>
+                <w:sz w:val="26"/>
+                <w:szCs w:val="26"/>
+              </w:rPr>
+              <w:t>Khóa chính</w:t>
+            </w:r>
+          </w:p>
+        </w:tc>
+        <w:tc>
+          <w:tcPr>
+            <w:tcW w:w="6480" w:type="dxa"/>
           </w:tcPr>
           <w:p>
             <w:pPr>
@@ -3909,8 +3899,10 @@
                 <w:sz w:val="26"/>
                 <w:szCs w:val="26"/>
               </w:rPr>
-              <w:t>Mã tài khoản người dùng</w:t>
-            </w:r>
+              <w:t>Mã log, xác định một dòng lần ghi log đăng nhập duy nhất</w:t>
+            </w:r>
+            <w:bookmarkStart w:id="0" w:name="_GoBack"/>
+            <w:bookmarkEnd w:id="0"/>
           </w:p>
         </w:tc>
       </w:tr>
@@ -3942,7 +3934,7 @@
         </w:tc>
         <w:tc>
           <w:tcPr>
-            <w:tcW w:w="1751" w:type="dxa"/>
+            <w:tcW w:w="1571" w:type="dxa"/>
             <w:gridSpan w:val="2"/>
           </w:tcPr>
           <w:p>
@@ -3952,61 +3944,17 @@
                 <w:noProof/>
                 <w:sz w:val="26"/>
                 <w:szCs w:val="26"/>
-              </w:rPr>
-            </w:pPr>
-            <w:r>
-              <w:rPr>
-                <w:noProof/>
-                <w:sz w:val="26"/>
-                <w:szCs w:val="26"/>
-              </w:rPr>
-              <w:t>ThoiGian</w:t>
-            </w:r>
-          </w:p>
-        </w:tc>
-        <w:tc>
-          <w:tcPr>
-            <w:tcW w:w="1800" w:type="dxa"/>
-          </w:tcPr>
-          <w:p>
-            <w:pPr>
-              <w:pStyle w:val="MyTable"/>
-              <w:rPr>
-                <w:noProof/>
-                <w:sz w:val="26"/>
-                <w:szCs w:val="26"/>
-              </w:rPr>
-            </w:pPr>
-            <w:r>
-              <w:rPr>
-                <w:noProof/>
-                <w:sz w:val="26"/>
-                <w:szCs w:val="26"/>
-              </w:rPr>
-              <w:t>Datetime</w:t>
-            </w:r>
-          </w:p>
-        </w:tc>
-        <w:tc>
-          <w:tcPr>
-            <w:tcW w:w="1260" w:type="dxa"/>
-          </w:tcPr>
-          <w:p>
-            <w:pPr>
-              <w:pStyle w:val="MyTable"/>
-              <w:rPr>
-                <w:noProof/>
-                <w:sz w:val="26"/>
-                <w:szCs w:val="26"/>
-              </w:rPr>
-            </w:pPr>
-            <w:r>
-              <w:rPr>
-                <w:noProof/>
-                <w:sz w:val="26"/>
-                <w:szCs w:val="26"/>
-              </w:rPr>
-              <w:t>datetime</w:t>
+                <w:lang w:val="vi-VN"/>
+              </w:rPr>
+            </w:pPr>
+            <w:r>
+              <w:rPr>
+                <w:noProof/>
+                <w:sz w:val="26"/>
+                <w:szCs w:val="26"/>
+                <w:lang w:val="vi-VN"/>
+              </w:rPr>
+              <w:t>Id_Account</w:t>
             </w:r>
           </w:p>
         </w:tc>
@@ -4024,11 +3972,61 @@
                 <w:lang w:val="vi-VN"/>
               </w:rPr>
             </w:pPr>
-          </w:p>
-        </w:tc>
-        <w:tc>
-          <w:tcPr>
-            <w:tcW w:w="5850" w:type="dxa"/>
+            <w:r>
+              <w:rPr>
+                <w:noProof/>
+                <w:sz w:val="26"/>
+                <w:szCs w:val="26"/>
+                <w:lang w:val="vi-VN"/>
+              </w:rPr>
+              <w:t>int</w:t>
+            </w:r>
+          </w:p>
+        </w:tc>
+        <w:tc>
+          <w:tcPr>
+            <w:tcW w:w="1170" w:type="dxa"/>
+          </w:tcPr>
+          <w:p>
+            <w:pPr>
+              <w:pStyle w:val="MyTable"/>
+              <w:rPr>
+                <w:noProof/>
+                <w:sz w:val="26"/>
+                <w:szCs w:val="26"/>
+                <w:lang w:val="vi-VN"/>
+              </w:rPr>
+            </w:pPr>
+            <w:r>
+              <w:rPr>
+                <w:noProof/>
+                <w:sz w:val="26"/>
+                <w:szCs w:val="26"/>
+                <w:lang w:val="vi-VN"/>
+              </w:rPr>
+              <w:t>int</w:t>
+            </w:r>
+          </w:p>
+        </w:tc>
+        <w:tc>
+          <w:tcPr>
+            <w:tcW w:w="1440" w:type="dxa"/>
+          </w:tcPr>
+          <w:p>
+            <w:pPr>
+              <w:pStyle w:val="MyTable"/>
+              <w:rPr>
+                <w:noProof/>
+                <w:sz w:val="26"/>
+                <w:szCs w:val="26"/>
+                <w:lang w:val="vi-VN"/>
+              </w:rPr>
+            </w:pPr>
+          </w:p>
+        </w:tc>
+        <w:tc>
+          <w:tcPr>
+            <w:tcW w:w="6480" w:type="dxa"/>
           </w:tcPr>
           <w:p>
             <w:pPr>
@@ -4038,17 +4036,15 @@
                 <w:noProof/>
                 <w:sz w:val="26"/>
                 <w:szCs w:val="26"/>
-                <w:lang w:val="vi-VN"/>
-              </w:rPr>
-            </w:pPr>
-            <w:r>
-              <w:rPr>
-                <w:noProof/>
-                <w:sz w:val="26"/>
-                <w:szCs w:val="26"/>
-                <w:lang w:val="vi-VN"/>
-              </w:rPr>
-              <w:t>Tên người đại diện</w:t>
+              </w:rPr>
+            </w:pPr>
+            <w:r>
+              <w:rPr>
+                <w:noProof/>
+                <w:sz w:val="26"/>
+                <w:szCs w:val="26"/>
+              </w:rPr>
+              <w:t>Mã tài khoản người dùng</w:t>
             </w:r>
           </w:p>
         </w:tc>
@@ -4081,7 +4077,7 @@
         </w:tc>
         <w:tc>
           <w:tcPr>
-            <w:tcW w:w="1751" w:type="dxa"/>
+            <w:tcW w:w="1571" w:type="dxa"/>
             <w:gridSpan w:val="2"/>
           </w:tcPr>
           <w:p>
@@ -4091,6 +4087,145 @@
                 <w:noProof/>
                 <w:sz w:val="26"/>
                 <w:szCs w:val="26"/>
+              </w:rPr>
+            </w:pPr>
+            <w:r>
+              <w:rPr>
+                <w:noProof/>
+                <w:sz w:val="26"/>
+                <w:szCs w:val="26"/>
+              </w:rPr>
+              <w:t>ThoiGian</w:t>
+            </w:r>
+          </w:p>
+        </w:tc>
+        <w:tc>
+          <w:tcPr>
+            <w:tcW w:w="1710" w:type="dxa"/>
+          </w:tcPr>
+          <w:p>
+            <w:pPr>
+              <w:pStyle w:val="MyTable"/>
+              <w:rPr>
+                <w:noProof/>
+                <w:sz w:val="26"/>
+                <w:szCs w:val="26"/>
+              </w:rPr>
+            </w:pPr>
+            <w:r>
+              <w:rPr>
+                <w:noProof/>
+                <w:sz w:val="26"/>
+                <w:szCs w:val="26"/>
+              </w:rPr>
+              <w:t>Datetime</w:t>
+            </w:r>
+          </w:p>
+        </w:tc>
+        <w:tc>
+          <w:tcPr>
+            <w:tcW w:w="1170" w:type="dxa"/>
+          </w:tcPr>
+          <w:p>
+            <w:pPr>
+              <w:pStyle w:val="MyTable"/>
+              <w:rPr>
+                <w:noProof/>
+                <w:sz w:val="26"/>
+                <w:szCs w:val="26"/>
+              </w:rPr>
+            </w:pPr>
+            <w:r>
+              <w:rPr>
+                <w:noProof/>
+                <w:sz w:val="26"/>
+                <w:szCs w:val="26"/>
+              </w:rPr>
+              <w:t>datetime</w:t>
+            </w:r>
+          </w:p>
+        </w:tc>
+        <w:tc>
+          <w:tcPr>
+            <w:tcW w:w="1440" w:type="dxa"/>
+          </w:tcPr>
+          <w:p>
+            <w:pPr>
+              <w:pStyle w:val="MyTable"/>
+              <w:rPr>
+                <w:noProof/>
+                <w:sz w:val="26"/>
+                <w:szCs w:val="26"/>
+                <w:lang w:val="vi-VN"/>
+              </w:rPr>
+            </w:pPr>
+          </w:p>
+        </w:tc>
+        <w:tc>
+          <w:tcPr>
+            <w:tcW w:w="6480" w:type="dxa"/>
+          </w:tcPr>
+          <w:p>
+            <w:pPr>
+              <w:pStyle w:val="MyTable"/>
+              <w:ind w:left="0" w:firstLine="0"/>
+              <w:rPr>
+                <w:noProof/>
+                <w:sz w:val="26"/>
+                <w:szCs w:val="26"/>
+                <w:lang w:val="vi-VN"/>
+              </w:rPr>
+            </w:pPr>
+            <w:r>
+              <w:rPr>
+                <w:noProof/>
+                <w:sz w:val="26"/>
+                <w:szCs w:val="26"/>
+                <w:lang w:val="vi-VN"/>
+              </w:rPr>
+              <w:t>Tên người đại diện</w:t>
+            </w:r>
+          </w:p>
+        </w:tc>
+      </w:tr>
+      <w:tr>
+        <w:tc>
+          <w:tcPr>
+            <w:tcW w:w="679" w:type="dxa"/>
+          </w:tcPr>
+          <w:p>
+            <w:pPr>
+              <w:pStyle w:val="MyTable"/>
+              <w:rPr>
+                <w:noProof/>
+                <w:sz w:val="26"/>
+                <w:szCs w:val="26"/>
+                <w:lang w:val="vi-VN"/>
+              </w:rPr>
+            </w:pPr>
+            <w:r>
+              <w:rPr>
+                <w:noProof/>
+                <w:sz w:val="26"/>
+                <w:szCs w:val="26"/>
+                <w:lang w:val="vi-VN"/>
+              </w:rPr>
+              <w:t>4</w:t>
+            </w:r>
+          </w:p>
+        </w:tc>
+        <w:tc>
+          <w:tcPr>
+            <w:tcW w:w="1571" w:type="dxa"/>
+            <w:gridSpan w:val="2"/>
+          </w:tcPr>
+          <w:p>
+            <w:pPr>
+              <w:pStyle w:val="MyTable"/>
+              <w:rPr>
+                <w:noProof/>
+                <w:sz w:val="26"/>
+                <w:szCs w:val="26"/>
                 <w:lang w:val="vi-VN"/>
               </w:rPr>
             </w:pPr>
@@ -4107,7 +4242,7 @@
         </w:tc>
         <w:tc>
           <w:tcPr>
-            <w:tcW w:w="1800" w:type="dxa"/>
+            <w:tcW w:w="1710" w:type="dxa"/>
           </w:tcPr>
           <w:p>
             <w:pPr>
@@ -4130,7 +4265,7 @@
         </w:tc>
         <w:tc>
           <w:tcPr>
-            <w:tcW w:w="1260" w:type="dxa"/>
+            <w:tcW w:w="1170" w:type="dxa"/>
           </w:tcPr>
           <w:p>
             <w:pPr>
@@ -4153,23 +4288,23 @@
         </w:tc>
         <w:tc>
           <w:tcPr>
-            <w:tcW w:w="1710" w:type="dxa"/>
-          </w:tcPr>
-          <w:p>
-            <w:pPr>
-              <w:pStyle w:val="MyTable"/>
-              <w:rPr>
-                <w:noProof/>
-                <w:sz w:val="26"/>
-                <w:szCs w:val="26"/>
-                <w:lang w:val="vi-VN"/>
-              </w:rPr>
-            </w:pPr>
-          </w:p>
-        </w:tc>
-        <w:tc>
-          <w:tcPr>
-            <w:tcW w:w="5850" w:type="dxa"/>
+            <w:tcW w:w="1440" w:type="dxa"/>
+          </w:tcPr>
+          <w:p>
+            <w:pPr>
+              <w:pStyle w:val="MyTable"/>
+              <w:rPr>
+                <w:noProof/>
+                <w:sz w:val="26"/>
+                <w:szCs w:val="26"/>
+                <w:lang w:val="vi-VN"/>
+              </w:rPr>
+            </w:pPr>
+          </w:p>
+        </w:tc>
+        <w:tc>
+          <w:tcPr>
+            <w:tcW w:w="6480" w:type="dxa"/>
           </w:tcPr>
           <w:p>
             <w:pPr>
@@ -4915,6 +5050,7 @@
                 <w:szCs w:val="26"/>
                 <w:lang w:val="vi-VN"/>
               </w:rPr>
+              <w:lastRenderedPageBreak/>
               <w:t>3</w:t>
             </w:r>
           </w:p>
@@ -5060,7 +5196,6 @@
                 <w:szCs w:val="26"/>
                 <w:lang w:val="vi-VN"/>
               </w:rPr>
-              <w:lastRenderedPageBreak/>
               <w:t>4</w:t>
             </w:r>
           </w:p>
@@ -5098,21 +5233,30 @@
           <w:p>
             <w:pPr>
               <w:pStyle w:val="MyTable"/>
-              <w:rPr>
-                <w:noProof/>
-                <w:sz w:val="26"/>
-                <w:szCs w:val="26"/>
-                <w:lang w:val="vi-VN"/>
-              </w:rPr>
-            </w:pPr>
-            <w:r>
-              <w:rPr>
-                <w:noProof/>
-                <w:sz w:val="26"/>
-                <w:szCs w:val="26"/>
-                <w:lang w:val="vi-VN"/>
-              </w:rPr>
-              <w:t>varchar</w:t>
+              <w:ind w:left="0" w:firstLine="0"/>
+              <w:rPr>
+                <w:noProof/>
+                <w:sz w:val="26"/>
+                <w:szCs w:val="26"/>
+                <w:lang w:val="vi-VN"/>
+              </w:rPr>
+            </w:pPr>
+            <w:r>
+              <w:rPr>
+                <w:noProof/>
+                <w:sz w:val="26"/>
+                <w:szCs w:val="26"/>
+              </w:rPr>
+              <w:t>Var</w:t>
+            </w:r>
+            <w:r>
+              <w:rPr>
+                <w:noProof/>
+                <w:sz w:val="26"/>
+                <w:szCs w:val="26"/>
+                <w:lang w:val="vi-VN"/>
+              </w:rPr>
+              <w:t>char</w:t>
             </w:r>
           </w:p>
         </w:tc>
@@ -5263,9 +5407,17 @@
                 <w:noProof/>
                 <w:sz w:val="26"/>
                 <w:szCs w:val="26"/>
-                <w:lang w:val="vi-VN"/>
-              </w:rPr>
-              <w:t>Varchar</w:t>
+              </w:rPr>
+              <w:t>Var</w:t>
+            </w:r>
+            <w:r>
+              <w:rPr>
+                <w:noProof/>
+                <w:sz w:val="26"/>
+                <w:szCs w:val="26"/>
+                <w:lang w:val="vi-VN"/>
+              </w:rPr>
+              <w:t>char</w:t>
             </w:r>
           </w:p>
         </w:tc>
@@ -6298,6 +6450,7 @@
                 <w:szCs w:val="26"/>
                 <w:lang w:val="vi-VN"/>
               </w:rPr>
+              <w:lastRenderedPageBreak/>
               <w:t>Danh sách các cột</w:t>
             </w:r>
           </w:p>
@@ -6327,7 +6480,6 @@
                 <w:szCs w:val="26"/>
                 <w:lang w:val="vi-VN"/>
               </w:rPr>
-              <w:lastRenderedPageBreak/>
               <w:t>STT</w:t>
             </w:r>
           </w:p>
@@ -6980,19 +7132,19 @@
           <w:p>
             <w:pPr>
               <w:pStyle w:val="MyTable"/>
-              <w:rPr>
-                <w:noProof/>
-                <w:sz w:val="26"/>
-                <w:szCs w:val="26"/>
-                <w:lang w:val="vi-VN"/>
-              </w:rPr>
-            </w:pPr>
-            <w:r>
-              <w:rPr>
-                <w:noProof/>
-                <w:sz w:val="26"/>
-                <w:szCs w:val="26"/>
-                <w:lang w:val="vi-VN"/>
+              <w:ind w:left="0" w:firstLine="0"/>
+              <w:rPr>
+                <w:noProof/>
+                <w:sz w:val="26"/>
+                <w:szCs w:val="26"/>
+                <w:lang w:val="vi-VN"/>
+              </w:rPr>
+            </w:pPr>
+            <w:r>
+              <w:rPr>
+                <w:noProof/>
+                <w:sz w:val="26"/>
+                <w:szCs w:val="26"/>
               </w:rPr>
               <w:t>varchar</w:t>
             </w:r>
@@ -7133,21 +7285,21 @@
           <w:p>
             <w:pPr>
               <w:pStyle w:val="MyTable"/>
-              <w:rPr>
-                <w:noProof/>
-                <w:sz w:val="26"/>
-                <w:szCs w:val="26"/>
-                <w:lang w:val="vi-VN"/>
-              </w:rPr>
-            </w:pPr>
-            <w:r>
-              <w:rPr>
-                <w:noProof/>
-                <w:sz w:val="26"/>
-                <w:szCs w:val="26"/>
-                <w:lang w:val="vi-VN"/>
-              </w:rPr>
-              <w:t>Varchar</w:t>
+              <w:ind w:left="0" w:firstLine="0"/>
+              <w:rPr>
+                <w:noProof/>
+                <w:sz w:val="26"/>
+                <w:szCs w:val="26"/>
+                <w:lang w:val="vi-VN"/>
+              </w:rPr>
+            </w:pPr>
+            <w:r>
+              <w:rPr>
+                <w:noProof/>
+                <w:sz w:val="26"/>
+                <w:szCs w:val="26"/>
+              </w:rPr>
+              <w:t>varchar</w:t>
             </w:r>
           </w:p>
         </w:tc>
@@ -8124,6 +8276,7 @@
                 <w:szCs w:val="26"/>
                 <w:lang w:val="vi-VN"/>
               </w:rPr>
+              <w:lastRenderedPageBreak/>
               <w:t>12</w:t>
             </w:r>
           </w:p>
@@ -8161,19 +8314,19 @@
           <w:p>
             <w:pPr>
               <w:pStyle w:val="MyTable"/>
-              <w:rPr>
-                <w:noProof/>
-                <w:sz w:val="26"/>
-                <w:szCs w:val="26"/>
-                <w:lang w:val="vi-VN"/>
-              </w:rPr>
-            </w:pPr>
-            <w:r>
-              <w:rPr>
-                <w:noProof/>
-                <w:sz w:val="26"/>
-                <w:szCs w:val="26"/>
-                <w:lang w:val="vi-VN"/>
+              <w:ind w:left="0" w:firstLine="0"/>
+              <w:rPr>
+                <w:noProof/>
+                <w:sz w:val="26"/>
+                <w:szCs w:val="26"/>
+                <w:lang w:val="vi-VN"/>
+              </w:rPr>
+            </w:pPr>
+            <w:r>
+              <w:rPr>
+                <w:noProof/>
+                <w:sz w:val="26"/>
+                <w:szCs w:val="26"/>
               </w:rPr>
               <w:t>varchar</w:t>
             </w:r>
@@ -9544,6 +9697,7 @@
                 <w:szCs w:val="26"/>
                 <w:lang w:val="vi-VN"/>
               </w:rPr>
+              <w:lastRenderedPageBreak/>
               <w:t>7</w:t>
             </w:r>
           </w:p>
@@ -9689,7 +9843,6 @@
                 <w:szCs w:val="26"/>
                 <w:lang w:val="vi-VN"/>
               </w:rPr>
-              <w:lastRenderedPageBreak/>
               <w:t>8</w:t>
             </w:r>
           </w:p>
@@ -10847,6 +11000,7 @@
                 <w:szCs w:val="26"/>
                 <w:lang w:val="vi-VN"/>
               </w:rPr>
+              <w:lastRenderedPageBreak/>
               <w:t>2</w:t>
             </w:r>
           </w:p>
@@ -11029,21 +11183,30 @@
           <w:p>
             <w:pPr>
               <w:pStyle w:val="MyTable"/>
-              <w:rPr>
-                <w:noProof/>
-                <w:sz w:val="26"/>
-                <w:szCs w:val="26"/>
-                <w:lang w:val="vi-VN"/>
-              </w:rPr>
-            </w:pPr>
-            <w:r>
-              <w:rPr>
-                <w:noProof/>
-                <w:sz w:val="26"/>
-                <w:szCs w:val="26"/>
-                <w:lang w:val="vi-VN"/>
-              </w:rPr>
-              <w:t xml:space="preserve">Varchar </w:t>
+              <w:ind w:left="0" w:firstLine="0"/>
+              <w:rPr>
+                <w:noProof/>
+                <w:sz w:val="26"/>
+                <w:szCs w:val="26"/>
+                <w:lang w:val="vi-VN"/>
+              </w:rPr>
+            </w:pPr>
+            <w:r>
+              <w:rPr>
+                <w:noProof/>
+                <w:sz w:val="26"/>
+                <w:szCs w:val="26"/>
+              </w:rPr>
+              <w:t>varchar</w:t>
+            </w:r>
+            <w:r>
+              <w:rPr>
+                <w:noProof/>
+                <w:sz w:val="26"/>
+                <w:szCs w:val="26"/>
+                <w:lang w:val="vi-VN"/>
+              </w:rPr>
+              <w:t xml:space="preserve"> </w:t>
             </w:r>
           </w:p>
         </w:tc>
@@ -11137,7 +11300,6 @@
                 <w:szCs w:val="26"/>
                 <w:lang w:val="vi-VN"/>
               </w:rPr>
-              <w:lastRenderedPageBreak/>
               <w:t>4</w:t>
             </w:r>
           </w:p>
@@ -11175,21 +11337,30 @@
           <w:p>
             <w:pPr>
               <w:pStyle w:val="MyTable"/>
-              <w:rPr>
-                <w:noProof/>
-                <w:sz w:val="26"/>
-                <w:szCs w:val="26"/>
-                <w:lang w:val="vi-VN"/>
-              </w:rPr>
-            </w:pPr>
-            <w:r>
-              <w:rPr>
-                <w:noProof/>
-                <w:sz w:val="26"/>
-                <w:szCs w:val="26"/>
-                <w:lang w:val="vi-VN"/>
-              </w:rPr>
-              <w:t xml:space="preserve">Varchar </w:t>
+              <w:ind w:left="0" w:firstLine="0"/>
+              <w:rPr>
+                <w:noProof/>
+                <w:sz w:val="26"/>
+                <w:szCs w:val="26"/>
+                <w:lang w:val="vi-VN"/>
+              </w:rPr>
+            </w:pPr>
+            <w:r>
+              <w:rPr>
+                <w:noProof/>
+                <w:sz w:val="26"/>
+                <w:szCs w:val="26"/>
+              </w:rPr>
+              <w:t>varchar</w:t>
+            </w:r>
+            <w:r>
+              <w:rPr>
+                <w:noProof/>
+                <w:sz w:val="26"/>
+                <w:szCs w:val="26"/>
+                <w:lang w:val="vi-VN"/>
+              </w:rPr>
+              <w:t xml:space="preserve"> </w:t>
             </w:r>
           </w:p>
         </w:tc>
@@ -12440,21 +12611,21 @@
           <w:p>
             <w:pPr>
               <w:pStyle w:val="MyTable"/>
-              <w:rPr>
-                <w:noProof/>
-                <w:sz w:val="26"/>
-                <w:szCs w:val="26"/>
-                <w:lang w:val="vi-VN"/>
-              </w:rPr>
-            </w:pPr>
-            <w:r>
-              <w:rPr>
-                <w:noProof/>
-                <w:sz w:val="26"/>
-                <w:szCs w:val="26"/>
-                <w:lang w:val="vi-VN"/>
-              </w:rPr>
-              <w:t>Varchar</w:t>
+              <w:ind w:left="0" w:firstLine="0"/>
+              <w:rPr>
+                <w:noProof/>
+                <w:sz w:val="26"/>
+                <w:szCs w:val="26"/>
+                <w:lang w:val="vi-VN"/>
+              </w:rPr>
+            </w:pPr>
+            <w:r>
+              <w:rPr>
+                <w:noProof/>
+                <w:sz w:val="26"/>
+                <w:szCs w:val="26"/>
+              </w:rPr>
+              <w:t>varchar</w:t>
             </w:r>
           </w:p>
         </w:tc>
@@ -12593,19 +12764,19 @@
           <w:p>
             <w:pPr>
               <w:pStyle w:val="MyTable"/>
-              <w:rPr>
-                <w:noProof/>
-                <w:sz w:val="26"/>
-                <w:szCs w:val="26"/>
-                <w:lang w:val="vi-VN"/>
-              </w:rPr>
-            </w:pPr>
-            <w:r>
-              <w:rPr>
-                <w:noProof/>
-                <w:sz w:val="26"/>
-                <w:szCs w:val="26"/>
-                <w:lang w:val="vi-VN"/>
+              <w:ind w:left="0" w:firstLine="0"/>
+              <w:rPr>
+                <w:noProof/>
+                <w:sz w:val="26"/>
+                <w:szCs w:val="26"/>
+                <w:lang w:val="vi-VN"/>
+              </w:rPr>
+            </w:pPr>
+            <w:r>
+              <w:rPr>
+                <w:noProof/>
+                <w:sz w:val="26"/>
+                <w:szCs w:val="26"/>
               </w:rPr>
               <w:t>varchar</w:t>
             </w:r>
@@ -12709,6 +12880,7 @@
                 <w:szCs w:val="26"/>
                 <w:lang w:val="vi-VN"/>
               </w:rPr>
+              <w:lastRenderedPageBreak/>
               <w:t>5</w:t>
             </w:r>
           </w:p>
@@ -12746,19 +12918,19 @@
           <w:p>
             <w:pPr>
               <w:pStyle w:val="MyTable"/>
-              <w:rPr>
-                <w:noProof/>
-                <w:sz w:val="26"/>
-                <w:szCs w:val="26"/>
-                <w:lang w:val="vi-VN"/>
-              </w:rPr>
-            </w:pPr>
-            <w:r>
-              <w:rPr>
-                <w:noProof/>
-                <w:sz w:val="26"/>
-                <w:szCs w:val="26"/>
-                <w:lang w:val="vi-VN"/>
+              <w:ind w:left="0" w:firstLine="0"/>
+              <w:rPr>
+                <w:noProof/>
+                <w:sz w:val="26"/>
+                <w:szCs w:val="26"/>
+                <w:lang w:val="vi-VN"/>
+              </w:rPr>
+            </w:pPr>
+            <w:r>
+              <w:rPr>
+                <w:noProof/>
+                <w:sz w:val="26"/>
+                <w:szCs w:val="26"/>
               </w:rPr>
               <w:t>varchar</w:t>
             </w:r>
@@ -14176,6 +14348,7 @@
                 <w:szCs w:val="26"/>
                 <w:lang w:val="vi-VN"/>
               </w:rPr>
+              <w:lastRenderedPageBreak/>
               <w:t>6</w:t>
             </w:r>
           </w:p>
@@ -15100,6 +15273,7 @@
                 <w:szCs w:val="26"/>
                 <w:lang w:val="vi-VN"/>
               </w:rPr>
+              <w:lastRenderedPageBreak/>
               <w:t>Tham chiếu</w:t>
             </w:r>
           </w:p>
@@ -15211,7 +15385,6 @@
                 <w:szCs w:val="26"/>
                 <w:lang w:val="vi-VN"/>
               </w:rPr>
-              <w:lastRenderedPageBreak/>
               <w:t>Danh sách các cột</w:t>
             </w:r>
           </w:p>
@@ -16216,6 +16389,7 @@
                 <w:szCs w:val="26"/>
                 <w:lang w:val="vi-VN"/>
               </w:rPr>
+              <w:lastRenderedPageBreak/>
               <w:t>1</w:t>
             </w:r>
           </w:p>
@@ -16511,7 +16685,6 @@
                 <w:szCs w:val="26"/>
                 <w:lang w:val="vi-VN"/>
               </w:rPr>
-              <w:lastRenderedPageBreak/>
               <w:t>3</w:t>
             </w:r>
           </w:p>
@@ -17791,6 +17964,7 @@
                 <w:szCs w:val="26"/>
                 <w:lang w:val="vi-VN"/>
               </w:rPr>
+              <w:lastRenderedPageBreak/>
               <w:t>3</w:t>
             </w:r>
           </w:p>
@@ -18077,7 +18251,6 @@
                 <w:szCs w:val="26"/>
                 <w:lang w:val="vi-VN"/>
               </w:rPr>
-              <w:lastRenderedPageBreak/>
               <w:t>5</w:t>
             </w:r>
           </w:p>
@@ -19051,6 +19224,7 @@
                 <w:szCs w:val="26"/>
                 <w:lang w:val="vi-VN"/>
               </w:rPr>
+              <w:lastRenderedPageBreak/>
               <w:t>4</w:t>
             </w:r>
           </w:p>
@@ -19347,7 +19521,6 @@
                 <w:szCs w:val="26"/>
                 <w:lang w:val="vi-VN"/>
               </w:rPr>
-              <w:lastRenderedPageBreak/>
               <w:t>6</w:t>
             </w:r>
           </w:p>
@@ -20358,6 +20531,7 @@
                 <w:szCs w:val="26"/>
                 <w:lang w:val="vi-VN"/>
               </w:rPr>
+              <w:lastRenderedPageBreak/>
               <w:t>3</w:t>
             </w:r>
           </w:p>
@@ -21774,6 +21948,7 @@
                 <w:szCs w:val="26"/>
                 <w:lang w:val="vi-VN"/>
               </w:rPr>
+              <w:lastRenderedPageBreak/>
               <w:t>6</w:t>
             </w:r>
           </w:p>
@@ -22012,7 +22187,6 @@
                 <w:szCs w:val="26"/>
                 <w:lang w:val="vi-VN"/>
               </w:rPr>
-              <w:lastRenderedPageBreak/>
               <w:t>Tham chiếu</w:t>
             </w:r>
           </w:p>
@@ -23061,6 +23235,7 @@
                 <w:szCs w:val="26"/>
                 <w:lang w:val="vi-VN"/>
               </w:rPr>
+              <w:lastRenderedPageBreak/>
               <w:t>Tên bảng</w:t>
             </w:r>
           </w:p>
@@ -23145,7 +23320,6 @@
                 <w:szCs w:val="26"/>
                 <w:lang w:val="vi-VN"/>
               </w:rPr>
-              <w:lastRenderedPageBreak/>
               <w:t>STT</w:t>
             </w:r>
           </w:p>
@@ -24272,6 +24446,7 @@
                 <w:szCs w:val="26"/>
                 <w:lang w:val="vi-VN"/>
               </w:rPr>
+              <w:lastRenderedPageBreak/>
               <w:t>STT</w:t>
             </w:r>
           </w:p>
@@ -24581,7 +24756,6 @@
                 <w:szCs w:val="26"/>
                 <w:lang w:val="vi-VN"/>
               </w:rPr>
-              <w:lastRenderedPageBreak/>
               <w:t>2</w:t>
             </w:r>
           </w:p>

</xml_diff>

<commit_message>
Update [FD]QuanLiDoiTra after review
</commit_message>
<xml_diff>
--- a/BaoCao/FD/Sau_Review/[Team1][RV_FD]QuanLiNPP_DoiTraSanPham.docx
+++ b/BaoCao/FD/Sau_Review/[Team1][RV_FD]QuanLiNPP_DoiTraSanPham.docx
@@ -1,6 +1,6 @@
 
 <file path=word/document.xml><?xml version="1.0" encoding="utf-8"?>
-<w:document xmlns:wpc="http://schemas.microsoft.com/office/word/2010/wordprocessingCanvas" xmlns:cx="http://schemas.microsoft.com/office/drawing/2014/chartex" xmlns:cx1="http://schemas.microsoft.com/office/drawing/2015/9/8/chartex" xmlns:cx2="http://schemas.microsoft.com/office/drawing/2015/10/21/chartex" xmlns:cx3="http://schemas.microsoft.com/office/drawing/2016/5/9/chartex" xmlns:cx4="http://schemas.microsoft.com/office/drawing/2016/5/10/chartex" xmlns:cx5="http://schemas.microsoft.com/office/drawing/2016/5/11/chartex" xmlns:cx6="http://schemas.microsoft.com/office/drawing/2016/5/12/chartex" xmlns:cx7="http://schemas.microsoft.com/office/drawing/2016/5/13/chartex" xmlns:cx8="http://schemas.microsoft.com/office/drawing/2016/5/14/chartex" xmlns:mc="http://schemas.openxmlformats.org/markup-compatibility/2006" xmlns:aink="http://schemas.microsoft.com/office/drawing/2016/ink" xmlns:am3d="http://schemas.microsoft.com/office/drawing/2017/model3d" xmlns:o="urn:schemas-microsoft-com:office:office" xmlns:r="http://schemas.openxmlformats.org/officeDocument/2006/relationships" xmlns:m="http://schemas.openxmlformats.org/officeDocument/2006/math" xmlns:v="urn:schemas-microsoft-com:vml" xmlns:wp14="http://schemas.microsoft.com/office/word/2010/wordprocessingDrawing" xmlns:wp="http://schemas.openxmlformats.org/drawingml/2006/wordprocessingDrawing" xmlns:w10="urn:schemas-microsoft-com:office:word" xmlns:w="http://schemas.openxmlformats.org/wordprocessingml/2006/main" xmlns:w14="http://schemas.microsoft.com/office/word/2010/wordml" xmlns:w15="http://schemas.microsoft.com/office/word/2012/wordml" xmlns:w16se="http://schemas.microsoft.com/office/word/2015/wordml/symex" xmlns:wpg="http://schemas.microsoft.com/office/word/2010/wordprocessingGroup" xmlns:wpi="http://schemas.microsoft.com/office/word/2010/wordprocessingInk" xmlns:wne="http://schemas.microsoft.com/office/word/2006/wordml" xmlns:wps="http://schemas.microsoft.com/office/word/2010/wordprocessingShape" mc:Ignorable="w14 w15 w16se wp14">
+<w:document xmlns:wpc="http://schemas.microsoft.com/office/word/2010/wordprocessingCanvas" xmlns:cx="http://schemas.microsoft.com/office/drawing/2014/chartex" xmlns:cx1="http://schemas.microsoft.com/office/drawing/2015/9/8/chartex" xmlns:cx2="http://schemas.microsoft.com/office/drawing/2015/10/21/chartex" xmlns:cx3="http://schemas.microsoft.com/office/drawing/2016/5/9/chartex" xmlns:cx4="http://schemas.microsoft.com/office/drawing/2016/5/10/chartex" xmlns:cx5="http://schemas.microsoft.com/office/drawing/2016/5/11/chartex" xmlns:cx6="http://schemas.microsoft.com/office/drawing/2016/5/12/chartex" xmlns:cx7="http://schemas.microsoft.com/office/drawing/2016/5/13/chartex" xmlns:cx8="http://schemas.microsoft.com/office/drawing/2016/5/14/chartex" xmlns:mc="http://schemas.openxmlformats.org/markup-compatibility/2006" xmlns:aink="http://schemas.microsoft.com/office/drawing/2016/ink" xmlns:am3d="http://schemas.microsoft.com/office/drawing/2017/model3d" xmlns:o="urn:schemas-microsoft-com:office:office" xmlns:r="http://schemas.openxmlformats.org/officeDocument/2006/relationships" xmlns:m="http://schemas.openxmlformats.org/officeDocument/2006/math" xmlns:v="urn:schemas-microsoft-com:vml" xmlns:wp14="http://schemas.microsoft.com/office/word/2010/wordprocessingDrawing" xmlns:wp="http://schemas.openxmlformats.org/drawingml/2006/wordprocessingDrawing" xmlns:w10="urn:schemas-microsoft-com:office:word" xmlns:w="http://schemas.openxmlformats.org/wordprocessingml/2006/main" xmlns:w14="http://schemas.microsoft.com/office/word/2010/wordml" xmlns:w15="http://schemas.microsoft.com/office/word/2012/wordml" xmlns:w16cid="http://schemas.microsoft.com/office/word/2016/wordml/cid" xmlns:w16se="http://schemas.microsoft.com/office/word/2015/wordml/symex" xmlns:wpg="http://schemas.microsoft.com/office/word/2010/wordprocessingGroup" xmlns:wpi="http://schemas.microsoft.com/office/word/2010/wordprocessingInk" xmlns:wne="http://schemas.microsoft.com/office/word/2006/wordml" xmlns:wps="http://schemas.microsoft.com/office/word/2010/wordprocessingShape" mc:Ignorable="w14 w15 w16se w16cid wp14">
   <w:body>
     <w:p>
       <w:pPr>
@@ -20,6 +20,27 @@
         </w:rPr>
         <w:t>1412542 – Đã cập nhật các lỗi 1,2,3,4,5,6,11,12 trong file review</w:t>
       </w:r>
+    </w:p>
+    <w:p>
+      <w:pPr>
+        <w:rPr>
+          <w:rFonts w:cs="Times New Roman"/>
+          <w:color w:val="FF0000"/>
+          <w:szCs w:val="26"/>
+          <w:lang w:val="en-US"/>
+        </w:rPr>
+      </w:pPr>
+      <w:r>
+        <w:rPr>
+          <w:rFonts w:cs="Times New Roman"/>
+          <w:color w:val="FF0000"/>
+          <w:szCs w:val="26"/>
+          <w:lang w:val="en-US"/>
+        </w:rPr>
+        <w:t>1412595 – Đã sửa các lỗi  7, 8, 9, 10 trong file review</w:t>
+      </w:r>
+      <w:bookmarkStart w:id="0" w:name="_GoBack"/>
+      <w:bookmarkEnd w:id="0"/>
     </w:p>
     <w:p>
       <w:pPr>
@@ -48,6 +69,7 @@
           <w:rFonts w:cs="Times New Roman"/>
           <w:szCs w:val="26"/>
         </w:rPr>
+        <w:lastRenderedPageBreak/>
         <w:drawing>
           <wp:inline distT="0" distB="0" distL="0" distR="0" wp14:anchorId="6C53E184" wp14:editId="68FF8262">
             <wp:extent cx="8210550" cy="4914900"/>
@@ -110,7 +132,6 @@
           <w:rFonts w:cs="Times New Roman"/>
           <w:szCs w:val="26"/>
         </w:rPr>
-        <w:lastRenderedPageBreak/>
         <w:t>Sơ đồ lớp Quản lí người dùng</w:t>
       </w:r>
     </w:p>
@@ -126,6 +147,7 @@
           <w:rFonts w:cs="Times New Roman"/>
           <w:szCs w:val="26"/>
         </w:rPr>
+        <w:lastRenderedPageBreak/>
         <w:drawing>
           <wp:inline distT="0" distB="0" distL="0" distR="0">
             <wp:extent cx="5934075" cy="2362200"/>
@@ -179,16 +201,97 @@
     <w:p>
       <w:pPr>
         <w:pStyle w:val="TuNormal"/>
+        <w:numPr>
+          <w:ilvl w:val="0"/>
+          <w:numId w:val="0"/>
+        </w:numPr>
+        <w:rPr>
+          <w:noProof/>
+        </w:rPr>
+      </w:pPr>
+      <w:r>
+        <w:rPr>
+          <w:noProof/>
+        </w:rPr>
+        <w:t>Quản lí Đổi trả sản phẩm</w:t>
+      </w:r>
+    </w:p>
+    <w:p>
+      <w:pPr>
+        <w:pStyle w:val="TuNormal"/>
+        <w:numPr>
+          <w:ilvl w:val="0"/>
+          <w:numId w:val="0"/>
+        </w:numPr>
+        <w:rPr>
+          <w:noProof/>
+        </w:rPr>
+      </w:pPr>
+      <w:r>
+        <w:rPr>
+          <w:noProof/>
+        </w:rPr>
+        <w:lastRenderedPageBreak/>
+        <w:drawing>
+          <wp:anchor distT="0" distB="0" distL="114300" distR="114300" simplePos="0" relativeHeight="251659264" behindDoc="0" locked="0" layoutInCell="1" allowOverlap="1">
+            <wp:simplePos x="0" y="0"/>
+            <wp:positionH relativeFrom="column">
+              <wp:posOffset>0</wp:posOffset>
+            </wp:positionH>
+            <wp:positionV relativeFrom="paragraph">
+              <wp:posOffset>0</wp:posOffset>
+            </wp:positionV>
+            <wp:extent cx="7766449" cy="4877051"/>
+            <wp:effectExtent l="0" t="0" r="6350" b="0"/>
+            <wp:wrapTopAndBottom/>
+            <wp:docPr id="2" name="Picture 2"/>
+            <wp:cNvGraphicFramePr>
+              <a:graphicFrameLocks xmlns:a="http://schemas.openxmlformats.org/drawingml/2006/main" noChangeAspect="1"/>
+            </wp:cNvGraphicFramePr>
+            <a:graphic xmlns:a="http://schemas.openxmlformats.org/drawingml/2006/main">
+              <a:graphicData uri="http://schemas.openxmlformats.org/drawingml/2006/picture">
+                <pic:pic xmlns:pic="http://schemas.openxmlformats.org/drawingml/2006/picture">
+                  <pic:nvPicPr>
+                    <pic:cNvPr id="2" name="DoiTra.PNG"/>
+                    <pic:cNvPicPr/>
+                  </pic:nvPicPr>
+                  <pic:blipFill>
+                    <a:blip r:embed="rId7">
+                      <a:extLst>
+                        <a:ext uri="{28A0092B-C50C-407E-A947-70E740481C1C}">
+                          <a14:useLocalDpi xmlns:a14="http://schemas.microsoft.com/office/drawing/2010/main" val="0"/>
+                        </a:ext>
+                      </a:extLst>
+                    </a:blip>
+                    <a:stretch>
+                      <a:fillRect/>
+                    </a:stretch>
+                  </pic:blipFill>
+                  <pic:spPr>
+                    <a:xfrm>
+                      <a:off x="0" y="0"/>
+                      <a:ext cx="7766449" cy="4877051"/>
+                    </a:xfrm>
+                    <a:prstGeom prst="rect">
+                      <a:avLst/>
+                    </a:prstGeom>
+                  </pic:spPr>
+                </pic:pic>
+              </a:graphicData>
+            </a:graphic>
+          </wp:anchor>
+        </w:drawing>
+      </w:r>
+    </w:p>
+    <w:p>
+      <w:pPr>
+        <w:pStyle w:val="TuNormal"/>
         <w:rPr>
           <w:noProof/>
           <w:lang w:val="vi-VN"/>
         </w:rPr>
       </w:pPr>
       <w:r>
-        <w:rPr>
-          <w:noProof/>
-          <w:lang w:val="vi-VN"/>
-        </w:rPr>
         <w:br w:type="column"/>
       </w:r>
       <w:r>
@@ -202,7 +305,7 @@
     </w:p>
     <w:tbl>
       <w:tblPr>
-        <w:tblStyle w:val="LiBang"/>
+        <w:tblStyle w:val="TableGrid"/>
         <w:tblW w:w="13045" w:type="dxa"/>
         <w:tblLook w:val="04A0" w:firstRow="1" w:lastRow="0" w:firstColumn="1" w:lastColumn="0" w:noHBand="0" w:noVBand="1"/>
       </w:tblPr>
@@ -1621,7 +1724,7 @@
     </w:p>
     <w:tbl>
       <w:tblPr>
-        <w:tblStyle w:val="LiBang"/>
+        <w:tblStyle w:val="TableGrid"/>
         <w:tblW w:w="13050" w:type="dxa"/>
         <w:tblInd w:w="-5" w:type="dxa"/>
         <w:tblLook w:val="04A0" w:firstRow="1" w:lastRow="0" w:firstColumn="1" w:lastColumn="0" w:noHBand="0" w:noVBand="1"/>
@@ -3396,7 +3499,7 @@
     </w:p>
     <w:tbl>
       <w:tblPr>
-        <w:tblStyle w:val="LiBang"/>
+        <w:tblStyle w:val="TableGrid"/>
         <w:tblW w:w="13050" w:type="dxa"/>
         <w:tblInd w:w="-5" w:type="dxa"/>
         <w:tblLook w:val="04A0" w:firstRow="1" w:lastRow="0" w:firstColumn="1" w:lastColumn="0" w:noHBand="0" w:noVBand="1"/>
@@ -3901,8 +4004,6 @@
               </w:rPr>
               <w:t>Mã log, xác định một dòng lần ghi log đăng nhập duy nhất</w:t>
             </w:r>
-            <w:bookmarkStart w:id="0" w:name="_GoBack"/>
-            <w:bookmarkEnd w:id="0"/>
           </w:p>
         </w:tc>
       </w:tr>
@@ -4346,7 +4447,7 @@
     </w:p>
     <w:tbl>
       <w:tblPr>
-        <w:tblStyle w:val="LiBang"/>
+        <w:tblStyle w:val="TableGrid"/>
         <w:tblW w:w="13050" w:type="dxa"/>
         <w:tblInd w:w="-5" w:type="dxa"/>
         <w:tblLook w:val="04A0" w:firstRow="1" w:lastRow="0" w:firstColumn="1" w:lastColumn="0" w:noHBand="0" w:noVBand="1"/>
@@ -6244,7 +6345,7 @@
     </w:p>
     <w:tbl>
       <w:tblPr>
-        <w:tblStyle w:val="LiBang"/>
+        <w:tblStyle w:val="TableGrid"/>
         <w:tblW w:w="13050" w:type="dxa"/>
         <w:tblInd w:w="-5" w:type="dxa"/>
         <w:tblLook w:val="04A0" w:firstRow="1" w:lastRow="0" w:firstColumn="1" w:lastColumn="0" w:noHBand="0" w:noVBand="1"/>
@@ -8420,7 +8521,7 @@
     </w:p>
     <w:tbl>
       <w:tblPr>
-        <w:tblStyle w:val="LiBang"/>
+        <w:tblStyle w:val="TableGrid"/>
         <w:tblW w:w="13050" w:type="dxa"/>
         <w:tblInd w:w="-5" w:type="dxa"/>
         <w:tblLook w:val="04A0" w:firstRow="1" w:lastRow="0" w:firstColumn="1" w:lastColumn="0" w:noHBand="0" w:noVBand="1"/>
@@ -10439,7 +10540,7 @@
     </w:p>
     <w:tbl>
       <w:tblPr>
-        <w:tblStyle w:val="LiBang"/>
+        <w:tblStyle w:val="TableGrid"/>
         <w:tblW w:w="13050" w:type="dxa"/>
         <w:tblInd w:w="-5" w:type="dxa"/>
         <w:tblLook w:val="04A0" w:firstRow="1" w:lastRow="0" w:firstColumn="1" w:lastColumn="0" w:noHBand="0" w:noVBand="1"/>
@@ -11879,7 +11980,7 @@
     </w:p>
     <w:tbl>
       <w:tblPr>
-        <w:tblStyle w:val="LiBang"/>
+        <w:tblStyle w:val="TableGrid"/>
         <w:tblW w:w="13050" w:type="dxa"/>
         <w:tblInd w:w="-5" w:type="dxa"/>
         <w:tblLook w:val="04A0" w:firstRow="1" w:lastRow="0" w:firstColumn="1" w:lastColumn="0" w:noHBand="0" w:noVBand="1"/>
@@ -13167,7 +13268,7 @@
     </w:p>
     <w:tbl>
       <w:tblPr>
-        <w:tblStyle w:val="LiBang"/>
+        <w:tblStyle w:val="TableGrid"/>
         <w:tblW w:w="13050" w:type="dxa"/>
         <w:tblInd w:w="-5" w:type="dxa"/>
         <w:tblLook w:val="04A0" w:firstRow="1" w:lastRow="0" w:firstColumn="1" w:lastColumn="0" w:noHBand="0" w:noVBand="1"/>
@@ -14505,7 +14606,7 @@
     </w:p>
     <w:tbl>
       <w:tblPr>
-        <w:tblStyle w:val="LiBang"/>
+        <w:tblStyle w:val="TableGrid"/>
         <w:tblW w:w="13050" w:type="dxa"/>
         <w:tblInd w:w="-5" w:type="dxa"/>
         <w:tblLook w:val="04A0" w:firstRow="1" w:lastRow="0" w:firstColumn="1" w:lastColumn="0" w:noHBand="0" w:noVBand="1"/>
@@ -15182,7 +15283,7 @@
     </w:p>
     <w:tbl>
       <w:tblPr>
-        <w:tblStyle w:val="LiBang"/>
+        <w:tblStyle w:val="TableGrid"/>
         <w:tblW w:w="13050" w:type="dxa"/>
         <w:tblInd w:w="-5" w:type="dxa"/>
         <w:tblLook w:val="04A0" w:firstRow="1" w:lastRow="0" w:firstColumn="1" w:lastColumn="0" w:noHBand="0" w:noVBand="1"/>
@@ -16002,7 +16103,7 @@
     </w:p>
     <w:tbl>
       <w:tblPr>
-        <w:tblStyle w:val="LiBang"/>
+        <w:tblStyle w:val="TableGrid"/>
         <w:tblW w:w="13050" w:type="dxa"/>
         <w:tblInd w:w="-5" w:type="dxa"/>
         <w:tblLook w:val="04A0" w:firstRow="1" w:lastRow="0" w:firstColumn="1" w:lastColumn="0" w:noHBand="0" w:noVBand="1"/>
@@ -16839,21 +16940,20 @@
           <w:p>
             <w:pPr>
               <w:pStyle w:val="MyTable"/>
-              <w:rPr>
-                <w:noProof/>
-                <w:sz w:val="26"/>
-                <w:szCs w:val="26"/>
-                <w:lang w:val="vi-VN"/>
-              </w:rPr>
-            </w:pPr>
-            <w:r>
-              <w:rPr>
-                <w:noProof/>
-                <w:sz w:val="26"/>
-                <w:szCs w:val="26"/>
-                <w:lang w:val="vi-VN"/>
-              </w:rPr>
-              <w:t>MoTa</w:t>
+              <w:ind w:left="0" w:firstLine="0"/>
+              <w:rPr>
+                <w:noProof/>
+                <w:sz w:val="26"/>
+                <w:szCs w:val="26"/>
+              </w:rPr>
+            </w:pPr>
+            <w:r>
+              <w:rPr>
+                <w:noProof/>
+                <w:sz w:val="26"/>
+                <w:szCs w:val="26"/>
+              </w:rPr>
+              <w:t>TinhTrang</w:t>
             </w:r>
           </w:p>
         </w:tc>
@@ -16868,17 +16968,15 @@
                 <w:noProof/>
                 <w:sz w:val="26"/>
                 <w:szCs w:val="26"/>
-                <w:lang w:val="vi-VN"/>
-              </w:rPr>
-            </w:pPr>
-            <w:r>
-              <w:rPr>
-                <w:noProof/>
-                <w:sz w:val="26"/>
-                <w:szCs w:val="26"/>
-                <w:lang w:val="vi-VN"/>
-              </w:rPr>
-              <w:t>nvarchar</w:t>
+              </w:rPr>
+            </w:pPr>
+            <w:r>
+              <w:rPr>
+                <w:noProof/>
+                <w:sz w:val="26"/>
+                <w:szCs w:val="26"/>
+              </w:rPr>
+              <w:t>bit</w:t>
             </w:r>
           </w:p>
         </w:tc>
@@ -16893,17 +16991,15 @@
                 <w:noProof/>
                 <w:sz w:val="26"/>
                 <w:szCs w:val="26"/>
-                <w:lang w:val="vi-VN"/>
-              </w:rPr>
-            </w:pPr>
-            <w:r>
-              <w:rPr>
-                <w:noProof/>
-                <w:sz w:val="26"/>
-                <w:szCs w:val="26"/>
-                <w:lang w:val="vi-VN"/>
-              </w:rPr>
-              <w:t>500</w:t>
+              </w:rPr>
+            </w:pPr>
+            <w:r>
+              <w:rPr>
+                <w:noProof/>
+                <w:sz w:val="26"/>
+                <w:szCs w:val="26"/>
+              </w:rPr>
+              <w:t>bit</w:t>
             </w:r>
           </w:p>
         </w:tc>
@@ -16930,21 +17026,37 @@
           <w:p>
             <w:pPr>
               <w:pStyle w:val="MyTable"/>
-              <w:rPr>
-                <w:noProof/>
-                <w:sz w:val="26"/>
-                <w:szCs w:val="26"/>
-                <w:lang w:val="vi-VN"/>
-              </w:rPr>
-            </w:pPr>
-            <w:r>
-              <w:rPr>
-                <w:noProof/>
-                <w:sz w:val="26"/>
-                <w:szCs w:val="26"/>
-                <w:lang w:val="vi-VN"/>
-              </w:rPr>
-              <w:t>Mô tả về sản phẩm</w:t>
+              <w:ind w:left="0" w:firstLine="0"/>
+              <w:rPr>
+                <w:noProof/>
+                <w:sz w:val="26"/>
+                <w:szCs w:val="26"/>
+              </w:rPr>
+            </w:pPr>
+            <w:r>
+              <w:rPr>
+                <w:noProof/>
+                <w:sz w:val="26"/>
+                <w:szCs w:val="26"/>
+              </w:rPr>
+              <w:t>Tình trạng của</w:t>
+            </w:r>
+            <w:r>
+              <w:rPr>
+                <w:noProof/>
+                <w:sz w:val="26"/>
+                <w:szCs w:val="26"/>
+                <w:lang w:val="vi-VN"/>
+              </w:rPr>
+              <w:t xml:space="preserve"> sản phẩm</w:t>
+            </w:r>
+            <w:r>
+              <w:rPr>
+                <w:noProof/>
+                <w:sz w:val="26"/>
+                <w:szCs w:val="26"/>
+              </w:rPr>
+              <w:t xml:space="preserve"> (0: sản phẩm đã ngừng sản xuất, 1: sản phẩm vẫn còn sản xuất)</w:t>
             </w:r>
           </w:p>
         </w:tc>
@@ -17282,7 +17394,7 @@
     </w:p>
     <w:tbl>
       <w:tblPr>
-        <w:tblStyle w:val="LiBang"/>
+        <w:tblStyle w:val="TableGrid"/>
         <w:tblW w:w="13050" w:type="dxa"/>
         <w:tblInd w:w="-5" w:type="dxa"/>
         <w:tblLook w:val="04A0" w:firstRow="1" w:lastRow="0" w:firstColumn="1" w:lastColumn="0" w:noHBand="0" w:noVBand="1"/>
@@ -17821,6 +17933,7 @@
                 <w:szCs w:val="26"/>
                 <w:lang w:val="vi-VN"/>
               </w:rPr>
+              <w:lastRenderedPageBreak/>
               <w:t>2</w:t>
             </w:r>
           </w:p>
@@ -17964,7 +18077,6 @@
                 <w:szCs w:val="26"/>
                 <w:lang w:val="vi-VN"/>
               </w:rPr>
-              <w:lastRenderedPageBreak/>
               <w:t>3</w:t>
             </w:r>
           </w:p>
@@ -18397,7 +18509,7 @@
     </w:p>
     <w:tbl>
       <w:tblPr>
-        <w:tblStyle w:val="LiBang"/>
+        <w:tblStyle w:val="TableGrid"/>
         <w:tblW w:w="13050" w:type="dxa"/>
         <w:tblInd w:w="-5" w:type="dxa"/>
         <w:tblLook w:val="04A0" w:firstRow="1" w:lastRow="0" w:firstColumn="1" w:lastColumn="0" w:noHBand="0" w:noVBand="1"/>
@@ -19819,7 +19931,7 @@
     </w:p>
     <w:tbl>
       <w:tblPr>
-        <w:tblStyle w:val="LiBang"/>
+        <w:tblStyle w:val="TableGrid"/>
         <w:tblW w:w="13050" w:type="dxa"/>
         <w:tblInd w:w="-5" w:type="dxa"/>
         <w:tblLook w:val="04A0" w:firstRow="1" w:lastRow="0" w:firstColumn="1" w:lastColumn="0" w:noHBand="0" w:noVBand="1"/>
@@ -20482,6 +20594,25 @@
               <w:t>Khóa ngoại</w:t>
             </w:r>
           </w:p>
+          <w:p>
+            <w:pPr>
+              <w:pStyle w:val="MyTable"/>
+              <w:rPr>
+                <w:noProof/>
+                <w:sz w:val="26"/>
+                <w:szCs w:val="26"/>
+              </w:rPr>
+            </w:pPr>
+            <w:r>
+              <w:rPr>
+                <w:noProof/>
+                <w:sz w:val="26"/>
+                <w:szCs w:val="26"/>
+              </w:rPr>
+              <w:lastRenderedPageBreak/>
+              <w:t>Khóa chính</w:t>
+            </w:r>
+          </w:p>
         </w:tc>
         <w:tc>
           <w:tcPr>
@@ -20504,6 +20635,7 @@
                 <w:szCs w:val="26"/>
                 <w:lang w:val="vi-VN"/>
               </w:rPr>
+              <w:lastRenderedPageBreak/>
               <w:t>Mã sản phẩm xác định duy nhất một sản phẩm</w:t>
             </w:r>
           </w:p>
@@ -20531,7 +20663,6 @@
                 <w:szCs w:val="26"/>
                 <w:lang w:val="vi-VN"/>
               </w:rPr>
-              <w:lastRenderedPageBreak/>
               <w:t>3</w:t>
             </w:r>
           </w:p>
@@ -20813,7 +20944,7 @@
     </w:p>
     <w:tbl>
       <w:tblPr>
-        <w:tblStyle w:val="LiBang"/>
+        <w:tblStyle w:val="TableGrid"/>
         <w:tblW w:w="13050" w:type="dxa"/>
         <w:tblInd w:w="-5" w:type="dxa"/>
         <w:tblLook w:val="04A0" w:firstRow="1" w:lastRow="0" w:firstColumn="1" w:lastColumn="0" w:noHBand="0" w:noVBand="1"/>
@@ -21795,6 +21926,7 @@
                 <w:szCs w:val="26"/>
                 <w:lang w:val="vi-VN"/>
               </w:rPr>
+              <w:lastRenderedPageBreak/>
               <w:t>5</w:t>
             </w:r>
           </w:p>
@@ -21948,7 +22080,6 @@
                 <w:szCs w:val="26"/>
                 <w:lang w:val="vi-VN"/>
               </w:rPr>
-              <w:lastRenderedPageBreak/>
               <w:t>6</w:t>
             </w:r>
           </w:p>
@@ -22096,7 +22227,7 @@
     </w:p>
     <w:tbl>
       <w:tblPr>
-        <w:tblStyle w:val="LiBang"/>
+        <w:tblStyle w:val="TableGrid"/>
         <w:tblW w:w="13050" w:type="dxa"/>
         <w:tblInd w:w="-5" w:type="dxa"/>
         <w:tblLook w:val="04A0" w:firstRow="1" w:lastRow="0" w:firstColumn="1" w:lastColumn="0" w:noHBand="0" w:noVBand="1"/>
@@ -22614,6 +22745,7 @@
           <w:p>
             <w:pPr>
               <w:pStyle w:val="MyTable"/>
+              <w:ind w:left="0" w:firstLine="0"/>
               <w:rPr>
                 <w:noProof/>
                 <w:sz w:val="26"/>
@@ -22756,6 +22888,24 @@
                 <w:lang w:val="vi-VN"/>
               </w:rPr>
               <w:t>Khóa ngoại</w:t>
+            </w:r>
+          </w:p>
+          <w:p>
+            <w:pPr>
+              <w:pStyle w:val="MyTable"/>
+              <w:rPr>
+                <w:noProof/>
+                <w:sz w:val="26"/>
+                <w:szCs w:val="26"/>
+              </w:rPr>
+            </w:pPr>
+            <w:r>
+              <w:rPr>
+                <w:noProof/>
+                <w:sz w:val="26"/>
+                <w:szCs w:val="26"/>
+              </w:rPr>
+              <w:t>Khóa chính</w:t>
             </w:r>
           </w:p>
         </w:tc>
@@ -23089,7 +23239,7 @@
     </w:p>
     <w:tbl>
       <w:tblPr>
-        <w:tblStyle w:val="LiBang"/>
+        <w:tblStyle w:val="TableGrid"/>
         <w:tblW w:w="13050" w:type="dxa"/>
         <w:tblInd w:w="-5" w:type="dxa"/>
         <w:tblLook w:val="04A0" w:firstRow="1" w:lastRow="0" w:firstColumn="1" w:lastColumn="0" w:noHBand="0" w:noVBand="1"/>
@@ -23235,7 +23385,6 @@
                 <w:szCs w:val="26"/>
                 <w:lang w:val="vi-VN"/>
               </w:rPr>
-              <w:lastRenderedPageBreak/>
               <w:t>Tên bảng</w:t>
             </w:r>
           </w:p>
@@ -24216,7 +24365,7 @@
     </w:p>
     <w:tbl>
       <w:tblPr>
-        <w:tblStyle w:val="LiBang"/>
+        <w:tblStyle w:val="TableGrid"/>
         <w:tblW w:w="13050" w:type="dxa"/>
         <w:tblInd w:w="-5" w:type="dxa"/>
         <w:tblLook w:val="04A0" w:firstRow="1" w:lastRow="0" w:firstColumn="1" w:lastColumn="0" w:noHBand="0" w:noVBand="1"/>
@@ -24418,6 +24567,7 @@
                 <w:szCs w:val="26"/>
                 <w:lang w:val="vi-VN"/>
               </w:rPr>
+              <w:lastRenderedPageBreak/>
               <w:t>Danh sách các cột</w:t>
             </w:r>
           </w:p>
@@ -24446,7 +24596,6 @@
                 <w:szCs w:val="26"/>
                 <w:lang w:val="vi-VN"/>
               </w:rPr>
-              <w:lastRenderedPageBreak/>
               <w:t>STT</w:t>
             </w:r>
           </w:p>
@@ -25508,7 +25657,7 @@
 </file>
 
 <file path=word/numbering.xml><?xml version="1.0" encoding="utf-8"?>
-<w:numbering xmlns:wpc="http://schemas.microsoft.com/office/word/2010/wordprocessingCanvas" xmlns:cx="http://schemas.microsoft.com/office/drawing/2014/chartex" xmlns:cx1="http://schemas.microsoft.com/office/drawing/2015/9/8/chartex" xmlns:cx2="http://schemas.microsoft.com/office/drawing/2015/10/21/chartex" xmlns:cx3="http://schemas.microsoft.com/office/drawing/2016/5/9/chartex" xmlns:cx4="http://schemas.microsoft.com/office/drawing/2016/5/10/chartex" xmlns:cx5="http://schemas.microsoft.com/office/drawing/2016/5/11/chartex" xmlns:cx6="http://schemas.microsoft.com/office/drawing/2016/5/12/chartex" xmlns:cx7="http://schemas.microsoft.com/office/drawing/2016/5/13/chartex" xmlns:cx8="http://schemas.microsoft.com/office/drawing/2016/5/14/chartex" xmlns:mc="http://schemas.openxmlformats.org/markup-compatibility/2006" xmlns:aink="http://schemas.microsoft.com/office/drawing/2016/ink" xmlns:am3d="http://schemas.microsoft.com/office/drawing/2017/model3d" xmlns:o="urn:schemas-microsoft-com:office:office" xmlns:r="http://schemas.openxmlformats.org/officeDocument/2006/relationships" xmlns:m="http://schemas.openxmlformats.org/officeDocument/2006/math" xmlns:v="urn:schemas-microsoft-com:vml" xmlns:wp14="http://schemas.microsoft.com/office/word/2010/wordprocessingDrawing" xmlns:wp="http://schemas.openxmlformats.org/drawingml/2006/wordprocessingDrawing" xmlns:w10="urn:schemas-microsoft-com:office:word" xmlns:w="http://schemas.openxmlformats.org/wordprocessingml/2006/main" xmlns:w14="http://schemas.microsoft.com/office/word/2010/wordml" xmlns:w15="http://schemas.microsoft.com/office/word/2012/wordml" xmlns:w16se="http://schemas.microsoft.com/office/word/2015/wordml/symex" xmlns:wpg="http://schemas.microsoft.com/office/word/2010/wordprocessingGroup" xmlns:wpi="http://schemas.microsoft.com/office/word/2010/wordprocessingInk" xmlns:wne="http://schemas.microsoft.com/office/word/2006/wordml" xmlns:wps="http://schemas.microsoft.com/office/word/2010/wordprocessingShape" mc:Ignorable="w14 w15 w16se wp14">
+<w:numbering xmlns:wpc="http://schemas.microsoft.com/office/word/2010/wordprocessingCanvas" xmlns:cx="http://schemas.microsoft.com/office/drawing/2014/chartex" xmlns:cx1="http://schemas.microsoft.com/office/drawing/2015/9/8/chartex" xmlns:cx2="http://schemas.microsoft.com/office/drawing/2015/10/21/chartex" xmlns:cx3="http://schemas.microsoft.com/office/drawing/2016/5/9/chartex" xmlns:cx4="http://schemas.microsoft.com/office/drawing/2016/5/10/chartex" xmlns:cx5="http://schemas.microsoft.com/office/drawing/2016/5/11/chartex" xmlns:cx6="http://schemas.microsoft.com/office/drawing/2016/5/12/chartex" xmlns:cx7="http://schemas.microsoft.com/office/drawing/2016/5/13/chartex" xmlns:cx8="http://schemas.microsoft.com/office/drawing/2016/5/14/chartex" xmlns:mc="http://schemas.openxmlformats.org/markup-compatibility/2006" xmlns:aink="http://schemas.microsoft.com/office/drawing/2016/ink" xmlns:am3d="http://schemas.microsoft.com/office/drawing/2017/model3d" xmlns:o="urn:schemas-microsoft-com:office:office" xmlns:r="http://schemas.openxmlformats.org/officeDocument/2006/relationships" xmlns:m="http://schemas.openxmlformats.org/officeDocument/2006/math" xmlns:v="urn:schemas-microsoft-com:vml" xmlns:wp14="http://schemas.microsoft.com/office/word/2010/wordprocessingDrawing" xmlns:wp="http://schemas.openxmlformats.org/drawingml/2006/wordprocessingDrawing" xmlns:w10="urn:schemas-microsoft-com:office:word" xmlns:w="http://schemas.openxmlformats.org/wordprocessingml/2006/main" xmlns:w14="http://schemas.microsoft.com/office/word/2010/wordml" xmlns:w15="http://schemas.microsoft.com/office/word/2012/wordml" xmlns:w16cid="http://schemas.microsoft.com/office/word/2016/wordml/cid" xmlns:w16se="http://schemas.microsoft.com/office/word/2015/wordml/symex" xmlns:wpg="http://schemas.microsoft.com/office/word/2010/wordprocessingGroup" xmlns:wpi="http://schemas.microsoft.com/office/word/2010/wordprocessingInk" xmlns:wne="http://schemas.microsoft.com/office/word/2006/wordml" xmlns:wps="http://schemas.microsoft.com/office/word/2010/wordprocessingShape" mc:Ignorable="w14 w15 w16se w16cid wp14">
   <w:abstractNum w:abstractNumId="0" w15:restartNumberingAfterBreak="0">
     <w:nsid w:val="289B7C1E"/>
     <w:multiLevelType w:val="multilevel"/>
@@ -25737,7 +25886,7 @@
 </file>
 
 <file path=word/styles.xml><?xml version="1.0" encoding="utf-8"?>
-<w:styles xmlns:mc="http://schemas.openxmlformats.org/markup-compatibility/2006" xmlns:r="http://schemas.openxmlformats.org/officeDocument/2006/relationships" xmlns:w="http://schemas.openxmlformats.org/wordprocessingml/2006/main" xmlns:w14="http://schemas.microsoft.com/office/word/2010/wordml" xmlns:w15="http://schemas.microsoft.com/office/word/2012/wordml" xmlns:w16se="http://schemas.microsoft.com/office/word/2015/wordml/symex" mc:Ignorable="w14 w15 w16se">
+<w:styles xmlns:mc="http://schemas.openxmlformats.org/markup-compatibility/2006" xmlns:r="http://schemas.openxmlformats.org/officeDocument/2006/relationships" xmlns:w="http://schemas.openxmlformats.org/wordprocessingml/2006/main" xmlns:w14="http://schemas.microsoft.com/office/word/2010/wordml" xmlns:w15="http://schemas.microsoft.com/office/word/2012/wordml" xmlns:w16cid="http://schemas.microsoft.com/office/word/2016/wordml/cid" xmlns:w16se="http://schemas.microsoft.com/office/word/2015/wordml/symex" mc:Ignorable="w14 w15 w16se w16cid">
   <w:docDefaults>
     <w:rPrDefault>
       <w:rPr>
@@ -26130,7 +26279,7 @@
     <w:lsdException w:name="Hashtag" w:semiHidden="1" w:unhideWhenUsed="1"/>
     <w:lsdException w:name="Unresolved Mention" w:semiHidden="1" w:unhideWhenUsed="1"/>
   </w:latentStyles>
-  <w:style w:type="paragraph" w:default="1" w:styleId="Binhthng">
+  <w:style w:type="paragraph" w:default="1" w:styleId="Normal">
     <w:name w:val="Normal"/>
     <w:qFormat/>
     <w:rsid w:val="00EC7446"/>
@@ -26145,13 +26294,13 @@
       <w:lang w:val="vi-VN"/>
     </w:rPr>
   </w:style>
-  <w:style w:type="character" w:default="1" w:styleId="Phngmcinhcuaoanvn">
+  <w:style w:type="character" w:default="1" w:styleId="DefaultParagraphFont">
     <w:name w:val="Default Paragraph Font"/>
     <w:uiPriority w:val="1"/>
     <w:semiHidden/>
     <w:unhideWhenUsed/>
   </w:style>
-  <w:style w:type="table" w:default="1" w:styleId="BangThngthng">
+  <w:style w:type="table" w:default="1" w:styleId="TableNormal">
     <w:name w:val="Normal Table"/>
     <w:uiPriority w:val="99"/>
     <w:semiHidden/>
@@ -26166,15 +26315,15 @@
       </w:tblCellMar>
     </w:tblPr>
   </w:style>
-  <w:style w:type="numbering" w:default="1" w:styleId="Khngco">
+  <w:style w:type="numbering" w:default="1" w:styleId="NoList">
     <w:name w:val="No List"/>
     <w:uiPriority w:val="99"/>
     <w:semiHidden/>
     <w:unhideWhenUsed/>
   </w:style>
-  <w:style w:type="table" w:styleId="LiBang">
+  <w:style w:type="table" w:styleId="TableGrid">
     <w:name w:val="Table Grid"/>
-    <w:basedOn w:val="BangThngthng"/>
+    <w:basedOn w:val="TableNormal"/>
     <w:uiPriority w:val="59"/>
     <w:rsid w:val="0020301A"/>
     <w:pPr>
@@ -26194,7 +26343,7 @@
   </w:style>
   <w:style w:type="paragraph" w:customStyle="1" w:styleId="MyTable1">
     <w:name w:val="My Table 1"/>
-    <w:basedOn w:val="Binhthng"/>
+    <w:basedOn w:val="Normal"/>
     <w:link w:val="MyTable1Char"/>
     <w:qFormat/>
     <w:rsid w:val="0020301A"/>
@@ -26212,7 +26361,7 @@
   </w:style>
   <w:style w:type="character" w:customStyle="1" w:styleId="MyTable1Char">
     <w:name w:val="My Table 1 Char"/>
-    <w:basedOn w:val="Phngmcinhcuaoanvn"/>
+    <w:basedOn w:val="DefaultParagraphFont"/>
     <w:link w:val="MyTable1"/>
     <w:rsid w:val="0020301A"/>
     <w:rPr>
@@ -26223,7 +26372,7 @@
   </w:style>
   <w:style w:type="paragraph" w:customStyle="1" w:styleId="MyTable">
     <w:name w:val="My Table"/>
-    <w:basedOn w:val="Binhthng"/>
+    <w:basedOn w:val="Normal"/>
     <w:link w:val="MyTableChar"/>
     <w:qFormat/>
     <w:rsid w:val="0020301A"/>
@@ -26241,7 +26390,7 @@
   </w:style>
   <w:style w:type="character" w:customStyle="1" w:styleId="MyTableChar">
     <w:name w:val="My Table Char"/>
-    <w:basedOn w:val="Phngmcinhcuaoanvn"/>
+    <w:basedOn w:val="DefaultParagraphFont"/>
     <w:link w:val="MyTable"/>
     <w:rsid w:val="0020301A"/>
     <w:rPr>
@@ -26252,7 +26401,7 @@
   </w:style>
   <w:style w:type="paragraph" w:customStyle="1" w:styleId="TuStyle-Title1">
     <w:name w:val="Tu Style - Title 1"/>
-    <w:basedOn w:val="oancuaDanhsach"/>
+    <w:basedOn w:val="ListParagraph"/>
     <w:qFormat/>
     <w:rsid w:val="0020301A"/>
     <w:pPr>
@@ -26298,7 +26447,7 @@
   </w:style>
   <w:style w:type="character" w:customStyle="1" w:styleId="TuNormalChar">
     <w:name w:val="Tu Normal Char"/>
-    <w:basedOn w:val="Phngmcinhcuaoanvn"/>
+    <w:basedOn w:val="DefaultParagraphFont"/>
     <w:link w:val="TuNormal"/>
     <w:rsid w:val="0020301A"/>
     <w:rPr>
@@ -26315,9 +26464,9 @@
       </w14:textFill>
     </w:rPr>
   </w:style>
-  <w:style w:type="paragraph" w:styleId="oancuaDanhsach">
+  <w:style w:type="paragraph" w:styleId="ListParagraph">
     <w:name w:val="List Paragraph"/>
-    <w:basedOn w:val="Binhthng"/>
+    <w:basedOn w:val="Normal"/>
     <w:uiPriority w:val="34"/>
     <w:qFormat/>
     <w:rsid w:val="0020301A"/>
@@ -26338,7 +26487,7 @@
   </w:style>
   <w:style w:type="paragraph" w:customStyle="1" w:styleId="SubTitle1">
     <w:name w:val="Sub Title 1"/>
-    <w:basedOn w:val="Binhthng"/>
+    <w:basedOn w:val="Normal"/>
     <w:link w:val="SubTitle1Char"/>
     <w:autoRedefine/>
     <w:rsid w:val="0020301A"/>
@@ -26364,7 +26513,7 @@
   </w:style>
   <w:style w:type="character" w:customStyle="1" w:styleId="SubTitle1Char">
     <w:name w:val="Sub Title 1 Char"/>
-    <w:basedOn w:val="Phngmcinhcuaoanvn"/>
+    <w:basedOn w:val="DefaultParagraphFont"/>
     <w:link w:val="SubTitle1"/>
     <w:rsid w:val="0020301A"/>
     <w:rPr>

</xml_diff>